<commit_message>
fixed typos in user guide
</commit_message>
<xml_diff>
--- a/HAPPE User Guide.docx
+++ b/HAPPE User Guide.docx
@@ -3750,6 +3750,9 @@
         </w:rPr>
       </w:pPr>
       <w:r>
+        <w:rPr>
+          <w:noProof/>
+        </w:rPr>
         <w:drawing>
           <wp:inline distT="0" distB="0" distL="0" distR="0" wp14:anchorId="6493BDA5" wp14:editId="12DF59A2">
             <wp:extent cx="5709036" cy="3255510"/>
@@ -4661,7 +4664,21 @@
           <w:rFonts w:ascii="Times New Roman" w:eastAsia="Times New Roman" w:hAnsi="Times New Roman" w:cs="Times New Roman"/>
           <w:color w:val="000000"/>
         </w:rPr>
-        <w:t xml:space="preserve">. If you wish to re-run raw data that has previously been processed, starting with post-waveleting (ICA is not used for low density), input </w:t>
+        <w:t xml:space="preserve">. If you wish to re-run raw data that has previously been processed, starting with </w:t>
+      </w:r>
+      <w:r>
+        <w:rPr>
+          <w:rFonts w:ascii="Times New Roman" w:eastAsia="Times New Roman" w:hAnsi="Times New Roman" w:cs="Times New Roman"/>
+          <w:color w:val="000000"/>
+        </w:rPr>
+        <w:t>post artifact-rejection</w:t>
+      </w:r>
+      <w:r>
+        <w:rPr>
+          <w:rFonts w:ascii="Times New Roman" w:eastAsia="Times New Roman" w:hAnsi="Times New Roman" w:cs="Times New Roman"/>
+          <w:color w:val="000000"/>
+        </w:rPr>
+        <w:t xml:space="preserve">, input </w:t>
       </w:r>
       <w:r>
         <w:rPr>
@@ -11399,7 +11416,21 @@
           <w:rFonts w:ascii="Times New Roman" w:eastAsia="Times New Roman" w:hAnsi="Times New Roman" w:cs="Times New Roman"/>
           <w:color w:val="000000"/>
         </w:rPr>
-        <w:t xml:space="preserve">. If you wish to re-run raw data that has previously been processed, starting with post-waveleting (ICA is not used for low density), input </w:t>
+        <w:t xml:space="preserve">. If you wish to re-run raw data that has previously been processed, starting with </w:t>
+      </w:r>
+      <w:r>
+        <w:rPr>
+          <w:rFonts w:ascii="Times New Roman" w:eastAsia="Times New Roman" w:hAnsi="Times New Roman" w:cs="Times New Roman"/>
+          <w:color w:val="000000"/>
+        </w:rPr>
+        <w:t>post artifact-rejection</w:t>
+      </w:r>
+      <w:r>
+        <w:rPr>
+          <w:rFonts w:ascii="Times New Roman" w:eastAsia="Times New Roman" w:hAnsi="Times New Roman" w:cs="Times New Roman"/>
+          <w:color w:val="000000"/>
+        </w:rPr>
+        <w:t xml:space="preserve">, input </w:t>
       </w:r>
       <w:r>
         <w:rPr>
@@ -18361,7 +18392,21 @@
           <w:rFonts w:ascii="Times New Roman" w:eastAsia="Times New Roman" w:hAnsi="Times New Roman" w:cs="Times New Roman"/>
           <w:color w:val="000000"/>
         </w:rPr>
-        <w:t xml:space="preserve">. If you wish to re-run raw data that has previously been processed, starting with post-waveleting (ICA is not used for low density), input </w:t>
+        <w:t xml:space="preserve">. If you wish to re-run raw data that has previously been processed, starting with </w:t>
+      </w:r>
+      <w:r>
+        <w:rPr>
+          <w:rFonts w:ascii="Times New Roman" w:eastAsia="Times New Roman" w:hAnsi="Times New Roman" w:cs="Times New Roman"/>
+          <w:color w:val="000000"/>
+        </w:rPr>
+        <w:t>post artifact-rejection</w:t>
+      </w:r>
+      <w:r>
+        <w:rPr>
+          <w:rFonts w:ascii="Times New Roman" w:eastAsia="Times New Roman" w:hAnsi="Times New Roman" w:cs="Times New Roman"/>
+          <w:color w:val="000000"/>
+        </w:rPr>
+        <w:t xml:space="preserve">, input </w:t>
       </w:r>
       <w:r>
         <w:rPr>

</xml_diff>

<commit_message>
added needed toolbox to User Guide
</commit_message>
<xml_diff>
--- a/HAPPE User Guide.docx
+++ b/HAPPE User Guide.docx
@@ -1,6 +1,6 @@
 
 <file path=word/document.xml><?xml version="1.0" encoding="utf-8"?>
-<w:document xmlns:wpc="http://schemas.microsoft.com/office/word/2010/wordprocessingCanvas" xmlns:cx="http://schemas.microsoft.com/office/drawing/2014/chartex" xmlns:cx1="http://schemas.microsoft.com/office/drawing/2015/9/8/chartex" xmlns:cx2="http://schemas.microsoft.com/office/drawing/2015/10/21/chartex" xmlns:cx3="http://schemas.microsoft.com/office/drawing/2016/5/9/chartex" xmlns:cx4="http://schemas.microsoft.com/office/drawing/2016/5/10/chartex" xmlns:cx5="http://schemas.microsoft.com/office/drawing/2016/5/11/chartex" xmlns:cx6="http://schemas.microsoft.com/office/drawing/2016/5/12/chartex" xmlns:cx7="http://schemas.microsoft.com/office/drawing/2016/5/13/chartex" xmlns:cx8="http://schemas.microsoft.com/office/drawing/2016/5/14/chartex" xmlns:mc="http://schemas.openxmlformats.org/markup-compatibility/2006" xmlns:aink="http://schemas.microsoft.com/office/drawing/2016/ink" xmlns:am3d="http://schemas.microsoft.com/office/drawing/2017/model3d" xmlns:o="urn:schemas-microsoft-com:office:office" xmlns:r="http://schemas.openxmlformats.org/officeDocument/2006/relationships" xmlns:m="http://schemas.openxmlformats.org/officeDocument/2006/math" xmlns:v="urn:schemas-microsoft-com:vml" xmlns:wp14="http://schemas.microsoft.com/office/word/2010/wordprocessingDrawing" xmlns:wp="http://schemas.openxmlformats.org/drawingml/2006/wordprocessingDrawing" xmlns:w10="urn:schemas-microsoft-com:office:word" xmlns:w="http://schemas.openxmlformats.org/wordprocessingml/2006/main" xmlns:w14="http://schemas.microsoft.com/office/word/2010/wordml" xmlns:w15="http://schemas.microsoft.com/office/word/2012/wordml" xmlns:w16cex="http://schemas.microsoft.com/office/word/2018/wordml/cex" xmlns:w16cid="http://schemas.microsoft.com/office/word/2016/wordml/cid" xmlns:w16="http://schemas.microsoft.com/office/word/2018/wordml" xmlns:w16se="http://schemas.microsoft.com/office/word/2015/wordml/symex" xmlns:wpg="http://schemas.microsoft.com/office/word/2010/wordprocessingGroup" xmlns:wpi="http://schemas.microsoft.com/office/word/2010/wordprocessingInk" xmlns:wne="http://schemas.microsoft.com/office/word/2006/wordml" xmlns:wps="http://schemas.microsoft.com/office/word/2010/wordprocessingShape" mc:Ignorable="w14 w15 w16se w16cid w16 w16cex wp14">
+<w:document xmlns:wpc="http://schemas.microsoft.com/office/word/2010/wordprocessingCanvas" xmlns:cx="http://schemas.microsoft.com/office/drawing/2014/chartex" xmlns:cx1="http://schemas.microsoft.com/office/drawing/2015/9/8/chartex" xmlns:cx2="http://schemas.microsoft.com/office/drawing/2015/10/21/chartex" xmlns:cx3="http://schemas.microsoft.com/office/drawing/2016/5/9/chartex" xmlns:cx4="http://schemas.microsoft.com/office/drawing/2016/5/10/chartex" xmlns:cx5="http://schemas.microsoft.com/office/drawing/2016/5/11/chartex" xmlns:cx6="http://schemas.microsoft.com/office/drawing/2016/5/12/chartex" xmlns:cx7="http://schemas.microsoft.com/office/drawing/2016/5/13/chartex" xmlns:cx8="http://schemas.microsoft.com/office/drawing/2016/5/14/chartex" xmlns:mc="http://schemas.openxmlformats.org/markup-compatibility/2006" xmlns:aink="http://schemas.microsoft.com/office/drawing/2016/ink" xmlns:am3d="http://schemas.microsoft.com/office/drawing/2017/model3d" xmlns:o="urn:schemas-microsoft-com:office:office" xmlns:r="http://schemas.openxmlformats.org/officeDocument/2006/relationships" xmlns:m="http://schemas.openxmlformats.org/officeDocument/2006/math" xmlns:v="urn:schemas-microsoft-com:vml" xmlns:wp14="http://schemas.microsoft.com/office/word/2010/wordprocessingDrawing" xmlns:wp="http://schemas.openxmlformats.org/drawingml/2006/wordprocessingDrawing" xmlns:w10="urn:schemas-microsoft-com:office:word" xmlns:w="http://schemas.openxmlformats.org/wordprocessingml/2006/main" xmlns:w14="http://schemas.microsoft.com/office/word/2010/wordml" xmlns:w15="http://schemas.microsoft.com/office/word/2012/wordml" xmlns:w16cex="http://schemas.microsoft.com/office/word/2018/wordml/cex" xmlns:w16cid="http://schemas.microsoft.com/office/word/2016/wordml/cid" xmlns:w16="http://schemas.microsoft.com/office/word/2018/wordml" xmlns:w16sdtdh="http://schemas.microsoft.com/office/word/2020/wordml/sdtdatahash" xmlns:w16se="http://schemas.microsoft.com/office/word/2015/wordml/symex" xmlns:wpg="http://schemas.microsoft.com/office/word/2010/wordprocessingGroup" xmlns:wpi="http://schemas.microsoft.com/office/word/2010/wordprocessingInk" xmlns:wne="http://schemas.microsoft.com/office/word/2006/wordml" xmlns:wps="http://schemas.microsoft.com/office/word/2010/wordprocessingShape" mc:Ignorable="w14 w15 w16se w16cid w16 w16cex w16sdtdh wp14">
   <w:body>
     <w:p>
       <w:pPr>
@@ -2588,6 +2588,25 @@
       <w:pPr>
         <w:pStyle w:val="ListParagraph"/>
         <w:numPr>
+          <w:ilvl w:val="1"/>
+          <w:numId w:val="19"/>
+        </w:numPr>
+        <w:spacing w:after="0" w:line="360" w:lineRule="auto"/>
+        <w:rPr>
+          <w:rFonts w:ascii="Times New Roman" w:hAnsi="Times New Roman" w:cs="Times New Roman"/>
+        </w:rPr>
+      </w:pPr>
+      <w:r>
+        <w:rPr>
+          <w:rFonts w:ascii="Times New Roman" w:hAnsi="Times New Roman" w:cs="Times New Roman"/>
+        </w:rPr>
+        <w:t>Wavelet Toolbox</w:t>
+      </w:r>
+    </w:p>
+    <w:p>
+      <w:pPr>
+        <w:pStyle w:val="ListParagraph"/>
+        <w:numPr>
           <w:ilvl w:val="0"/>
           <w:numId w:val="19"/>
         </w:numPr>
@@ -49248,7 +49267,7 @@
 </file>
 
 <file path=word/endnotes.xml><?xml version="1.0" encoding="utf-8"?>
-<w:endnotes xmlns:wpc="http://schemas.microsoft.com/office/word/2010/wordprocessingCanvas" xmlns:cx="http://schemas.microsoft.com/office/drawing/2014/chartex" xmlns:cx1="http://schemas.microsoft.com/office/drawing/2015/9/8/chartex" xmlns:cx2="http://schemas.microsoft.com/office/drawing/2015/10/21/chartex" xmlns:cx3="http://schemas.microsoft.com/office/drawing/2016/5/9/chartex" xmlns:cx4="http://schemas.microsoft.com/office/drawing/2016/5/10/chartex" xmlns:cx5="http://schemas.microsoft.com/office/drawing/2016/5/11/chartex" xmlns:cx6="http://schemas.microsoft.com/office/drawing/2016/5/12/chartex" xmlns:cx7="http://schemas.microsoft.com/office/drawing/2016/5/13/chartex" xmlns:cx8="http://schemas.microsoft.com/office/drawing/2016/5/14/chartex" xmlns:mc="http://schemas.openxmlformats.org/markup-compatibility/2006" xmlns:aink="http://schemas.microsoft.com/office/drawing/2016/ink" xmlns:am3d="http://schemas.microsoft.com/office/drawing/2017/model3d" xmlns:o="urn:schemas-microsoft-com:office:office" xmlns:r="http://schemas.openxmlformats.org/officeDocument/2006/relationships" xmlns:m="http://schemas.openxmlformats.org/officeDocument/2006/math" xmlns:v="urn:schemas-microsoft-com:vml" xmlns:wp14="http://schemas.microsoft.com/office/word/2010/wordprocessingDrawing" xmlns:wp="http://schemas.openxmlformats.org/drawingml/2006/wordprocessingDrawing" xmlns:w10="urn:schemas-microsoft-com:office:word" xmlns:w="http://schemas.openxmlformats.org/wordprocessingml/2006/main" xmlns:w14="http://schemas.microsoft.com/office/word/2010/wordml" xmlns:w15="http://schemas.microsoft.com/office/word/2012/wordml" xmlns:w16cex="http://schemas.microsoft.com/office/word/2018/wordml/cex" xmlns:w16cid="http://schemas.microsoft.com/office/word/2016/wordml/cid" xmlns:w16="http://schemas.microsoft.com/office/word/2018/wordml" xmlns:w16se="http://schemas.microsoft.com/office/word/2015/wordml/symex" xmlns:wpg="http://schemas.microsoft.com/office/word/2010/wordprocessingGroup" xmlns:wpi="http://schemas.microsoft.com/office/word/2010/wordprocessingInk" xmlns:wne="http://schemas.microsoft.com/office/word/2006/wordml" xmlns:wps="http://schemas.microsoft.com/office/word/2010/wordprocessingShape" mc:Ignorable="w14 w15 w16se w16cid w16 w16cex wp14">
+<w:endnotes xmlns:wpc="http://schemas.microsoft.com/office/word/2010/wordprocessingCanvas" xmlns:cx="http://schemas.microsoft.com/office/drawing/2014/chartex" xmlns:cx1="http://schemas.microsoft.com/office/drawing/2015/9/8/chartex" xmlns:cx2="http://schemas.microsoft.com/office/drawing/2015/10/21/chartex" xmlns:cx3="http://schemas.microsoft.com/office/drawing/2016/5/9/chartex" xmlns:cx4="http://schemas.microsoft.com/office/drawing/2016/5/10/chartex" xmlns:cx5="http://schemas.microsoft.com/office/drawing/2016/5/11/chartex" xmlns:cx6="http://schemas.microsoft.com/office/drawing/2016/5/12/chartex" xmlns:cx7="http://schemas.microsoft.com/office/drawing/2016/5/13/chartex" xmlns:cx8="http://schemas.microsoft.com/office/drawing/2016/5/14/chartex" xmlns:mc="http://schemas.openxmlformats.org/markup-compatibility/2006" xmlns:aink="http://schemas.microsoft.com/office/drawing/2016/ink" xmlns:am3d="http://schemas.microsoft.com/office/drawing/2017/model3d" xmlns:o="urn:schemas-microsoft-com:office:office" xmlns:r="http://schemas.openxmlformats.org/officeDocument/2006/relationships" xmlns:m="http://schemas.openxmlformats.org/officeDocument/2006/math" xmlns:v="urn:schemas-microsoft-com:vml" xmlns:wp14="http://schemas.microsoft.com/office/word/2010/wordprocessingDrawing" xmlns:wp="http://schemas.openxmlformats.org/drawingml/2006/wordprocessingDrawing" xmlns:w10="urn:schemas-microsoft-com:office:word" xmlns:w="http://schemas.openxmlformats.org/wordprocessingml/2006/main" xmlns:w14="http://schemas.microsoft.com/office/word/2010/wordml" xmlns:w15="http://schemas.microsoft.com/office/word/2012/wordml" xmlns:w16cex="http://schemas.microsoft.com/office/word/2018/wordml/cex" xmlns:w16cid="http://schemas.microsoft.com/office/word/2016/wordml/cid" xmlns:w16="http://schemas.microsoft.com/office/word/2018/wordml" xmlns:w16sdtdh="http://schemas.microsoft.com/office/word/2020/wordml/sdtdatahash" xmlns:w16se="http://schemas.microsoft.com/office/word/2015/wordml/symex" xmlns:wpg="http://schemas.microsoft.com/office/word/2010/wordprocessingGroup" xmlns:wpi="http://schemas.microsoft.com/office/word/2010/wordprocessingInk" xmlns:wne="http://schemas.microsoft.com/office/word/2006/wordml" xmlns:wps="http://schemas.microsoft.com/office/word/2010/wordprocessingShape" mc:Ignorable="w14 w15 w16se w16cid w16 w16cex w16sdtdh wp14">
   <w:endnote w:type="separator" w:id="-1">
     <w:p>
       <w:pPr>
@@ -49273,7 +49292,7 @@
 </file>
 
 <file path=word/footer1.xml><?xml version="1.0" encoding="utf-8"?>
-<w:ftr xmlns:wpc="http://schemas.microsoft.com/office/word/2010/wordprocessingCanvas" xmlns:cx="http://schemas.microsoft.com/office/drawing/2014/chartex" xmlns:cx1="http://schemas.microsoft.com/office/drawing/2015/9/8/chartex" xmlns:cx2="http://schemas.microsoft.com/office/drawing/2015/10/21/chartex" xmlns:cx3="http://schemas.microsoft.com/office/drawing/2016/5/9/chartex" xmlns:cx4="http://schemas.microsoft.com/office/drawing/2016/5/10/chartex" xmlns:cx5="http://schemas.microsoft.com/office/drawing/2016/5/11/chartex" xmlns:cx6="http://schemas.microsoft.com/office/drawing/2016/5/12/chartex" xmlns:cx7="http://schemas.microsoft.com/office/drawing/2016/5/13/chartex" xmlns:cx8="http://schemas.microsoft.com/office/drawing/2016/5/14/chartex" xmlns:mc="http://schemas.openxmlformats.org/markup-compatibility/2006" xmlns:aink="http://schemas.microsoft.com/office/drawing/2016/ink" xmlns:am3d="http://schemas.microsoft.com/office/drawing/2017/model3d" xmlns:o="urn:schemas-microsoft-com:office:office" xmlns:r="http://schemas.openxmlformats.org/officeDocument/2006/relationships" xmlns:m="http://schemas.openxmlformats.org/officeDocument/2006/math" xmlns:v="urn:schemas-microsoft-com:vml" xmlns:wp14="http://schemas.microsoft.com/office/word/2010/wordprocessingDrawing" xmlns:wp="http://schemas.openxmlformats.org/drawingml/2006/wordprocessingDrawing" xmlns:w10="urn:schemas-microsoft-com:office:word" xmlns:w="http://schemas.openxmlformats.org/wordprocessingml/2006/main" xmlns:w14="http://schemas.microsoft.com/office/word/2010/wordml" xmlns:w15="http://schemas.microsoft.com/office/word/2012/wordml" xmlns:w16cex="http://schemas.microsoft.com/office/word/2018/wordml/cex" xmlns:w16cid="http://schemas.microsoft.com/office/word/2016/wordml/cid" xmlns:w16="http://schemas.microsoft.com/office/word/2018/wordml" xmlns:w16se="http://schemas.microsoft.com/office/word/2015/wordml/symex" xmlns:wpg="http://schemas.microsoft.com/office/word/2010/wordprocessingGroup" xmlns:wpi="http://schemas.microsoft.com/office/word/2010/wordprocessingInk" xmlns:wne="http://schemas.microsoft.com/office/word/2006/wordml" xmlns:wps="http://schemas.microsoft.com/office/word/2010/wordprocessingShape" mc:Ignorable="w14 w15 w16se w16cid w16 w16cex wp14">
+<w:ftr xmlns:wpc="http://schemas.microsoft.com/office/word/2010/wordprocessingCanvas" xmlns:cx="http://schemas.microsoft.com/office/drawing/2014/chartex" xmlns:cx1="http://schemas.microsoft.com/office/drawing/2015/9/8/chartex" xmlns:cx2="http://schemas.microsoft.com/office/drawing/2015/10/21/chartex" xmlns:cx3="http://schemas.microsoft.com/office/drawing/2016/5/9/chartex" xmlns:cx4="http://schemas.microsoft.com/office/drawing/2016/5/10/chartex" xmlns:cx5="http://schemas.microsoft.com/office/drawing/2016/5/11/chartex" xmlns:cx6="http://schemas.microsoft.com/office/drawing/2016/5/12/chartex" xmlns:cx7="http://schemas.microsoft.com/office/drawing/2016/5/13/chartex" xmlns:cx8="http://schemas.microsoft.com/office/drawing/2016/5/14/chartex" xmlns:mc="http://schemas.openxmlformats.org/markup-compatibility/2006" xmlns:aink="http://schemas.microsoft.com/office/drawing/2016/ink" xmlns:am3d="http://schemas.microsoft.com/office/drawing/2017/model3d" xmlns:o="urn:schemas-microsoft-com:office:office" xmlns:r="http://schemas.openxmlformats.org/officeDocument/2006/relationships" xmlns:m="http://schemas.openxmlformats.org/officeDocument/2006/math" xmlns:v="urn:schemas-microsoft-com:vml" xmlns:wp14="http://schemas.microsoft.com/office/word/2010/wordprocessingDrawing" xmlns:wp="http://schemas.openxmlformats.org/drawingml/2006/wordprocessingDrawing" xmlns:w10="urn:schemas-microsoft-com:office:word" xmlns:w="http://schemas.openxmlformats.org/wordprocessingml/2006/main" xmlns:w14="http://schemas.microsoft.com/office/word/2010/wordml" xmlns:w15="http://schemas.microsoft.com/office/word/2012/wordml" xmlns:w16cex="http://schemas.microsoft.com/office/word/2018/wordml/cex" xmlns:w16cid="http://schemas.microsoft.com/office/word/2016/wordml/cid" xmlns:w16="http://schemas.microsoft.com/office/word/2018/wordml" xmlns:w16sdtdh="http://schemas.microsoft.com/office/word/2020/wordml/sdtdatahash" xmlns:w16se="http://schemas.microsoft.com/office/word/2015/wordml/symex" xmlns:wpg="http://schemas.microsoft.com/office/word/2010/wordprocessingGroup" xmlns:wpi="http://schemas.microsoft.com/office/word/2010/wordprocessingInk" xmlns:wne="http://schemas.microsoft.com/office/word/2006/wordml" xmlns:wps="http://schemas.microsoft.com/office/word/2010/wordprocessingShape" mc:Ignorable="w14 w15 w16se w16cid w16 w16cex w16sdtdh wp14">
   <w:sdt>
     <w:sdtPr>
       <w:id w:val="-188374161"/>
@@ -49337,7 +49356,7 @@
 </file>
 
 <file path=word/footnotes.xml><?xml version="1.0" encoding="utf-8"?>
-<w:footnotes xmlns:wpc="http://schemas.microsoft.com/office/word/2010/wordprocessingCanvas" xmlns:cx="http://schemas.microsoft.com/office/drawing/2014/chartex" xmlns:cx1="http://schemas.microsoft.com/office/drawing/2015/9/8/chartex" xmlns:cx2="http://schemas.microsoft.com/office/drawing/2015/10/21/chartex" xmlns:cx3="http://schemas.microsoft.com/office/drawing/2016/5/9/chartex" xmlns:cx4="http://schemas.microsoft.com/office/drawing/2016/5/10/chartex" xmlns:cx5="http://schemas.microsoft.com/office/drawing/2016/5/11/chartex" xmlns:cx6="http://schemas.microsoft.com/office/drawing/2016/5/12/chartex" xmlns:cx7="http://schemas.microsoft.com/office/drawing/2016/5/13/chartex" xmlns:cx8="http://schemas.microsoft.com/office/drawing/2016/5/14/chartex" xmlns:mc="http://schemas.openxmlformats.org/markup-compatibility/2006" xmlns:aink="http://schemas.microsoft.com/office/drawing/2016/ink" xmlns:am3d="http://schemas.microsoft.com/office/drawing/2017/model3d" xmlns:o="urn:schemas-microsoft-com:office:office" xmlns:r="http://schemas.openxmlformats.org/officeDocument/2006/relationships" xmlns:m="http://schemas.openxmlformats.org/officeDocument/2006/math" xmlns:v="urn:schemas-microsoft-com:vml" xmlns:wp14="http://schemas.microsoft.com/office/word/2010/wordprocessingDrawing" xmlns:wp="http://schemas.openxmlformats.org/drawingml/2006/wordprocessingDrawing" xmlns:w10="urn:schemas-microsoft-com:office:word" xmlns:w="http://schemas.openxmlformats.org/wordprocessingml/2006/main" xmlns:w14="http://schemas.microsoft.com/office/word/2010/wordml" xmlns:w15="http://schemas.microsoft.com/office/word/2012/wordml" xmlns:w16cex="http://schemas.microsoft.com/office/word/2018/wordml/cex" xmlns:w16cid="http://schemas.microsoft.com/office/word/2016/wordml/cid" xmlns:w16="http://schemas.microsoft.com/office/word/2018/wordml" xmlns:w16se="http://schemas.microsoft.com/office/word/2015/wordml/symex" xmlns:wpg="http://schemas.microsoft.com/office/word/2010/wordprocessingGroup" xmlns:wpi="http://schemas.microsoft.com/office/word/2010/wordprocessingInk" xmlns:wne="http://schemas.microsoft.com/office/word/2006/wordml" xmlns:wps="http://schemas.microsoft.com/office/word/2010/wordprocessingShape" mc:Ignorable="w14 w15 w16se w16cid w16 w16cex wp14">
+<w:footnotes xmlns:wpc="http://schemas.microsoft.com/office/word/2010/wordprocessingCanvas" xmlns:cx="http://schemas.microsoft.com/office/drawing/2014/chartex" xmlns:cx1="http://schemas.microsoft.com/office/drawing/2015/9/8/chartex" xmlns:cx2="http://schemas.microsoft.com/office/drawing/2015/10/21/chartex" xmlns:cx3="http://schemas.microsoft.com/office/drawing/2016/5/9/chartex" xmlns:cx4="http://schemas.microsoft.com/office/drawing/2016/5/10/chartex" xmlns:cx5="http://schemas.microsoft.com/office/drawing/2016/5/11/chartex" xmlns:cx6="http://schemas.microsoft.com/office/drawing/2016/5/12/chartex" xmlns:cx7="http://schemas.microsoft.com/office/drawing/2016/5/13/chartex" xmlns:cx8="http://schemas.microsoft.com/office/drawing/2016/5/14/chartex" xmlns:mc="http://schemas.openxmlformats.org/markup-compatibility/2006" xmlns:aink="http://schemas.microsoft.com/office/drawing/2016/ink" xmlns:am3d="http://schemas.microsoft.com/office/drawing/2017/model3d" xmlns:o="urn:schemas-microsoft-com:office:office" xmlns:r="http://schemas.openxmlformats.org/officeDocument/2006/relationships" xmlns:m="http://schemas.openxmlformats.org/officeDocument/2006/math" xmlns:v="urn:schemas-microsoft-com:vml" xmlns:wp14="http://schemas.microsoft.com/office/word/2010/wordprocessingDrawing" xmlns:wp="http://schemas.openxmlformats.org/drawingml/2006/wordprocessingDrawing" xmlns:w10="urn:schemas-microsoft-com:office:word" xmlns:w="http://schemas.openxmlformats.org/wordprocessingml/2006/main" xmlns:w14="http://schemas.microsoft.com/office/word/2010/wordml" xmlns:w15="http://schemas.microsoft.com/office/word/2012/wordml" xmlns:w16cex="http://schemas.microsoft.com/office/word/2018/wordml/cex" xmlns:w16cid="http://schemas.microsoft.com/office/word/2016/wordml/cid" xmlns:w16="http://schemas.microsoft.com/office/word/2018/wordml" xmlns:w16sdtdh="http://schemas.microsoft.com/office/word/2020/wordml/sdtdatahash" xmlns:w16se="http://schemas.microsoft.com/office/word/2015/wordml/symex" xmlns:wpg="http://schemas.microsoft.com/office/word/2010/wordprocessingGroup" xmlns:wpi="http://schemas.microsoft.com/office/word/2010/wordprocessingInk" xmlns:wne="http://schemas.microsoft.com/office/word/2006/wordml" xmlns:wps="http://schemas.microsoft.com/office/word/2010/wordprocessingShape" mc:Ignorable="w14 w15 w16se w16cid w16 w16cex w16sdtdh wp14">
   <w:footnote w:type="separator" w:id="-1">
     <w:p>
       <w:pPr>
@@ -49362,7 +49381,7 @@
 </file>
 
 <file path=word/header1.xml><?xml version="1.0" encoding="utf-8"?>
-<w:hdr xmlns:wpc="http://schemas.microsoft.com/office/word/2010/wordprocessingCanvas" xmlns:cx="http://schemas.microsoft.com/office/drawing/2014/chartex" xmlns:cx1="http://schemas.microsoft.com/office/drawing/2015/9/8/chartex" xmlns:cx2="http://schemas.microsoft.com/office/drawing/2015/10/21/chartex" xmlns:cx3="http://schemas.microsoft.com/office/drawing/2016/5/9/chartex" xmlns:cx4="http://schemas.microsoft.com/office/drawing/2016/5/10/chartex" xmlns:cx5="http://schemas.microsoft.com/office/drawing/2016/5/11/chartex" xmlns:cx6="http://schemas.microsoft.com/office/drawing/2016/5/12/chartex" xmlns:cx7="http://schemas.microsoft.com/office/drawing/2016/5/13/chartex" xmlns:cx8="http://schemas.microsoft.com/office/drawing/2016/5/14/chartex" xmlns:mc="http://schemas.openxmlformats.org/markup-compatibility/2006" xmlns:aink="http://schemas.microsoft.com/office/drawing/2016/ink" xmlns:am3d="http://schemas.microsoft.com/office/drawing/2017/model3d" xmlns:o="urn:schemas-microsoft-com:office:office" xmlns:r="http://schemas.openxmlformats.org/officeDocument/2006/relationships" xmlns:m="http://schemas.openxmlformats.org/officeDocument/2006/math" xmlns:v="urn:schemas-microsoft-com:vml" xmlns:wp14="http://schemas.microsoft.com/office/word/2010/wordprocessingDrawing" xmlns:wp="http://schemas.openxmlformats.org/drawingml/2006/wordprocessingDrawing" xmlns:w10="urn:schemas-microsoft-com:office:word" xmlns:w="http://schemas.openxmlformats.org/wordprocessingml/2006/main" xmlns:w14="http://schemas.microsoft.com/office/word/2010/wordml" xmlns:w15="http://schemas.microsoft.com/office/word/2012/wordml" xmlns:w16cex="http://schemas.microsoft.com/office/word/2018/wordml/cex" xmlns:w16cid="http://schemas.microsoft.com/office/word/2016/wordml/cid" xmlns:w16="http://schemas.microsoft.com/office/word/2018/wordml" xmlns:w16se="http://schemas.microsoft.com/office/word/2015/wordml/symex" xmlns:wpg="http://schemas.microsoft.com/office/word/2010/wordprocessingGroup" xmlns:wpi="http://schemas.microsoft.com/office/word/2010/wordprocessingInk" xmlns:wne="http://schemas.microsoft.com/office/word/2006/wordml" xmlns:wps="http://schemas.microsoft.com/office/word/2010/wordprocessingShape" mc:Ignorable="w14 w15 w16se w16cid w16 w16cex wp14">
+<w:hdr xmlns:wpc="http://schemas.microsoft.com/office/word/2010/wordprocessingCanvas" xmlns:cx="http://schemas.microsoft.com/office/drawing/2014/chartex" xmlns:cx1="http://schemas.microsoft.com/office/drawing/2015/9/8/chartex" xmlns:cx2="http://schemas.microsoft.com/office/drawing/2015/10/21/chartex" xmlns:cx3="http://schemas.microsoft.com/office/drawing/2016/5/9/chartex" xmlns:cx4="http://schemas.microsoft.com/office/drawing/2016/5/10/chartex" xmlns:cx5="http://schemas.microsoft.com/office/drawing/2016/5/11/chartex" xmlns:cx6="http://schemas.microsoft.com/office/drawing/2016/5/12/chartex" xmlns:cx7="http://schemas.microsoft.com/office/drawing/2016/5/13/chartex" xmlns:cx8="http://schemas.microsoft.com/office/drawing/2016/5/14/chartex" xmlns:mc="http://schemas.openxmlformats.org/markup-compatibility/2006" xmlns:aink="http://schemas.microsoft.com/office/drawing/2016/ink" xmlns:am3d="http://schemas.microsoft.com/office/drawing/2017/model3d" xmlns:o="urn:schemas-microsoft-com:office:office" xmlns:r="http://schemas.openxmlformats.org/officeDocument/2006/relationships" xmlns:m="http://schemas.openxmlformats.org/officeDocument/2006/math" xmlns:v="urn:schemas-microsoft-com:vml" xmlns:wp14="http://schemas.microsoft.com/office/word/2010/wordprocessingDrawing" xmlns:wp="http://schemas.openxmlformats.org/drawingml/2006/wordprocessingDrawing" xmlns:w10="urn:schemas-microsoft-com:office:word" xmlns:w="http://schemas.openxmlformats.org/wordprocessingml/2006/main" xmlns:w14="http://schemas.microsoft.com/office/word/2010/wordml" xmlns:w15="http://schemas.microsoft.com/office/word/2012/wordml" xmlns:w16cex="http://schemas.microsoft.com/office/word/2018/wordml/cex" xmlns:w16cid="http://schemas.microsoft.com/office/word/2016/wordml/cid" xmlns:w16="http://schemas.microsoft.com/office/word/2018/wordml" xmlns:w16sdtdh="http://schemas.microsoft.com/office/word/2020/wordml/sdtdatahash" xmlns:w16se="http://schemas.microsoft.com/office/word/2015/wordml/symex" xmlns:wpg="http://schemas.microsoft.com/office/word/2010/wordprocessingGroup" xmlns:wpi="http://schemas.microsoft.com/office/word/2010/wordprocessingInk" xmlns:wne="http://schemas.microsoft.com/office/word/2006/wordml" xmlns:wps="http://schemas.microsoft.com/office/word/2010/wordprocessingShape" mc:Ignorable="w14 w15 w16se w16cid w16 w16cex w16sdtdh wp14">
   <w:p>
     <w:pPr>
       <w:pStyle w:val="Header"/>
@@ -49429,7 +49448,7 @@
 </file>
 
 <file path=word/numbering.xml><?xml version="1.0" encoding="utf-8"?>
-<w:numbering xmlns:wpc="http://schemas.microsoft.com/office/word/2010/wordprocessingCanvas" xmlns:cx="http://schemas.microsoft.com/office/drawing/2014/chartex" xmlns:cx1="http://schemas.microsoft.com/office/drawing/2015/9/8/chartex" xmlns:cx2="http://schemas.microsoft.com/office/drawing/2015/10/21/chartex" xmlns:cx3="http://schemas.microsoft.com/office/drawing/2016/5/9/chartex" xmlns:cx4="http://schemas.microsoft.com/office/drawing/2016/5/10/chartex" xmlns:cx5="http://schemas.microsoft.com/office/drawing/2016/5/11/chartex" xmlns:cx6="http://schemas.microsoft.com/office/drawing/2016/5/12/chartex" xmlns:cx7="http://schemas.microsoft.com/office/drawing/2016/5/13/chartex" xmlns:cx8="http://schemas.microsoft.com/office/drawing/2016/5/14/chartex" xmlns:mc="http://schemas.openxmlformats.org/markup-compatibility/2006" xmlns:aink="http://schemas.microsoft.com/office/drawing/2016/ink" xmlns:am3d="http://schemas.microsoft.com/office/drawing/2017/model3d" xmlns:o="urn:schemas-microsoft-com:office:office" xmlns:r="http://schemas.openxmlformats.org/officeDocument/2006/relationships" xmlns:m="http://schemas.openxmlformats.org/officeDocument/2006/math" xmlns:v="urn:schemas-microsoft-com:vml" xmlns:wp14="http://schemas.microsoft.com/office/word/2010/wordprocessingDrawing" xmlns:wp="http://schemas.openxmlformats.org/drawingml/2006/wordprocessingDrawing" xmlns:w10="urn:schemas-microsoft-com:office:word" xmlns:w="http://schemas.openxmlformats.org/wordprocessingml/2006/main" xmlns:w14="http://schemas.microsoft.com/office/word/2010/wordml" xmlns:w15="http://schemas.microsoft.com/office/word/2012/wordml" xmlns:w16cex="http://schemas.microsoft.com/office/word/2018/wordml/cex" xmlns:w16cid="http://schemas.microsoft.com/office/word/2016/wordml/cid" xmlns:w16="http://schemas.microsoft.com/office/word/2018/wordml" xmlns:w16se="http://schemas.microsoft.com/office/word/2015/wordml/symex" xmlns:wpg="http://schemas.microsoft.com/office/word/2010/wordprocessingGroup" xmlns:wpi="http://schemas.microsoft.com/office/word/2010/wordprocessingInk" xmlns:wne="http://schemas.microsoft.com/office/word/2006/wordml" xmlns:wps="http://schemas.microsoft.com/office/word/2010/wordprocessingShape" mc:Ignorable="w14 w15 w16se w16cid w16 w16cex wp14">
+<w:numbering xmlns:wpc="http://schemas.microsoft.com/office/word/2010/wordprocessingCanvas" xmlns:cx="http://schemas.microsoft.com/office/drawing/2014/chartex" xmlns:cx1="http://schemas.microsoft.com/office/drawing/2015/9/8/chartex" xmlns:cx2="http://schemas.microsoft.com/office/drawing/2015/10/21/chartex" xmlns:cx3="http://schemas.microsoft.com/office/drawing/2016/5/9/chartex" xmlns:cx4="http://schemas.microsoft.com/office/drawing/2016/5/10/chartex" xmlns:cx5="http://schemas.microsoft.com/office/drawing/2016/5/11/chartex" xmlns:cx6="http://schemas.microsoft.com/office/drawing/2016/5/12/chartex" xmlns:cx7="http://schemas.microsoft.com/office/drawing/2016/5/13/chartex" xmlns:cx8="http://schemas.microsoft.com/office/drawing/2016/5/14/chartex" xmlns:mc="http://schemas.openxmlformats.org/markup-compatibility/2006" xmlns:aink="http://schemas.microsoft.com/office/drawing/2016/ink" xmlns:am3d="http://schemas.microsoft.com/office/drawing/2017/model3d" xmlns:o="urn:schemas-microsoft-com:office:office" xmlns:r="http://schemas.openxmlformats.org/officeDocument/2006/relationships" xmlns:m="http://schemas.openxmlformats.org/officeDocument/2006/math" xmlns:v="urn:schemas-microsoft-com:vml" xmlns:wp14="http://schemas.microsoft.com/office/word/2010/wordprocessingDrawing" xmlns:wp="http://schemas.openxmlformats.org/drawingml/2006/wordprocessingDrawing" xmlns:w10="urn:schemas-microsoft-com:office:word" xmlns:w="http://schemas.openxmlformats.org/wordprocessingml/2006/main" xmlns:w14="http://schemas.microsoft.com/office/word/2010/wordml" xmlns:w15="http://schemas.microsoft.com/office/word/2012/wordml" xmlns:w16cex="http://schemas.microsoft.com/office/word/2018/wordml/cex" xmlns:w16cid="http://schemas.microsoft.com/office/word/2016/wordml/cid" xmlns:w16="http://schemas.microsoft.com/office/word/2018/wordml" xmlns:w16sdtdh="http://schemas.microsoft.com/office/word/2020/wordml/sdtdatahash" xmlns:w16se="http://schemas.microsoft.com/office/word/2015/wordml/symex" xmlns:wpg="http://schemas.microsoft.com/office/word/2010/wordprocessingGroup" xmlns:wpi="http://schemas.microsoft.com/office/word/2010/wordprocessingInk" xmlns:wne="http://schemas.microsoft.com/office/word/2006/wordml" xmlns:wps="http://schemas.microsoft.com/office/word/2010/wordprocessingShape" mc:Ignorable="w14 w15 w16se w16cid w16 w16cex w16sdtdh wp14">
   <w:abstractNum w:abstractNumId="0" w15:restartNumberingAfterBreak="0">
     <w:nsid w:val="00F900B1"/>
     <w:multiLevelType w:val="hybridMultilevel"/>
@@ -51568,7 +51587,7 @@
 </file>
 
 <file path=word/styles.xml><?xml version="1.0" encoding="utf-8"?>
-<w:styles xmlns:mc="http://schemas.openxmlformats.org/markup-compatibility/2006" xmlns:r="http://schemas.openxmlformats.org/officeDocument/2006/relationships" xmlns:w="http://schemas.openxmlformats.org/wordprocessingml/2006/main" xmlns:w14="http://schemas.microsoft.com/office/word/2010/wordml" xmlns:w15="http://schemas.microsoft.com/office/word/2012/wordml" xmlns:w16cex="http://schemas.microsoft.com/office/word/2018/wordml/cex" xmlns:w16cid="http://schemas.microsoft.com/office/word/2016/wordml/cid" xmlns:w16="http://schemas.microsoft.com/office/word/2018/wordml" xmlns:w16se="http://schemas.microsoft.com/office/word/2015/wordml/symex" mc:Ignorable="w14 w15 w16se w16cid w16 w16cex">
+<w:styles xmlns:mc="http://schemas.openxmlformats.org/markup-compatibility/2006" xmlns:r="http://schemas.openxmlformats.org/officeDocument/2006/relationships" xmlns:w="http://schemas.openxmlformats.org/wordprocessingml/2006/main" xmlns:w14="http://schemas.microsoft.com/office/word/2010/wordml" xmlns:w15="http://schemas.microsoft.com/office/word/2012/wordml" xmlns:w16cex="http://schemas.microsoft.com/office/word/2018/wordml/cex" xmlns:w16cid="http://schemas.microsoft.com/office/word/2016/wordml/cid" xmlns:w16="http://schemas.microsoft.com/office/word/2018/wordml" xmlns:w16sdtdh="http://schemas.microsoft.com/office/word/2020/wordml/sdtdatahash" xmlns:w16se="http://schemas.microsoft.com/office/word/2015/wordml/symex" mc:Ignorable="w14 w15 w16se w16cid w16 w16cex w16sdtdh">
   <w:docDefaults>
     <w:rPrDefault>
       <w:rPr>

</xml_diff>